<commit_message>
[Fronetend] Add new GRAS logo
</commit_message>
<xml_diff>
--- a/GRAS環境需求.docx
+++ b/GRAS環境需求.docx
@@ -124,7 +124,7 @@
         </w:numPr>
         <w:ind w:leftChars="0"/>
         <w:rPr>
-          <w:rFonts w:ascii="Times New Roman" w:eastAsia="標楷體" w:hAnsi="Times New Roman" w:cs="Times New Roman" w:hint="eastAsia"/>
+          <w:rFonts w:ascii="Times New Roman" w:eastAsia="標楷體" w:hAnsi="Times New Roman" w:cs="Times New Roman"/>
           <w:sz w:val="28"/>
         </w:rPr>
       </w:pPr>
@@ -263,7 +263,7 @@
         </w:numPr>
         <w:ind w:leftChars="0"/>
         <w:rPr>
-          <w:rFonts w:ascii="Times New Roman" w:eastAsia="標楷體" w:hAnsi="Times New Roman" w:cs="Times New Roman" w:hint="eastAsia"/>
+          <w:rFonts w:ascii="Times New Roman" w:eastAsia="標楷體" w:hAnsi="Times New Roman" w:cs="Times New Roman"/>
           <w:sz w:val="28"/>
         </w:rPr>
       </w:pPr>
@@ -340,6 +340,8 @@
         </w:rPr>
         <w:t>b</w:t>
       </w:r>
+      <w:bookmarkStart w:id="1" w:name="_GoBack"/>
+      <w:bookmarkEnd w:id="1"/>
       <w:r>
         <w:rPr>
           <w:rFonts w:ascii="Times New Roman" w:eastAsia="標楷體" w:hAnsi="Times New Roman" w:cs="Times New Roman"/>
@@ -507,10 +509,10 @@
       </w:r>
       <w:r>
         <w:rPr>
-          <w:rFonts w:ascii="Times New Roman" w:eastAsia="標楷體" w:hAnsi="Times New Roman" w:cs="Times New Roman"/>
-          <w:sz w:val="28"/>
-        </w:rPr>
-        <w:t>–</w:t>
+          <w:rFonts w:ascii="Times New Roman" w:eastAsia="標楷體" w:hAnsi="Times New Roman" w:cs="Times New Roman" w:hint="eastAsia"/>
+          <w:sz w:val="28"/>
+        </w:rPr>
+        <w:t>-</w:t>
       </w:r>
       <w:r>
         <w:rPr>
@@ -742,17 +744,7 @@
             <w:rFonts w:ascii="Times New Roman" w:eastAsia="標楷體" w:hAnsi="Times New Roman" w:cs="Times New Roman"/>
             <w:sz w:val="28"/>
           </w:rPr>
-          <w:t>http://localhost:8080/GitRepositoryAnalysisSystem/frontEnd/user</w:t>
-        </w:r>
-        <w:bookmarkStart w:id="1" w:name="_GoBack"/>
-        <w:bookmarkEnd w:id="1"/>
-        <w:r>
-          <w:rPr>
-            <w:rStyle w:val="a4"/>
-            <w:rFonts w:ascii="Times New Roman" w:eastAsia="標楷體" w:hAnsi="Times New Roman" w:cs="Times New Roman"/>
-            <w:sz w:val="28"/>
-          </w:rPr>
-          <w:t>Login</w:t>
+          <w:t>http://localhost:8080/GitRepositoryAnalysisSystem/frontEnd/userLogin</w:t>
         </w:r>
       </w:hyperlink>
     </w:p>
@@ -1643,7 +1635,7 @@
     <w:charset w:val="00"/>
     <w:family w:val="swiss"/>
     <w:pitch w:val="variable"/>
-    <w:sig w:usb0="A0002AEF" w:usb1="4000207B" w:usb2="00000000" w:usb3="00000000" w:csb0="000001FF" w:csb1="00000000"/>
+    <w:sig w:usb0="E4002EFF" w:usb1="C000247B" w:usb2="00000009" w:usb3="00000000" w:csb0="000001FF" w:csb1="00000000"/>
   </w:font>
 </w:fonts>
 </file>
@@ -1674,8 +1666,10 @@
   </w:compat>
   <w:rsids>
     <w:rsidRoot w:val="00667827"/>
+    <w:rsid w:val="00326554"/>
     <w:rsid w:val="00667827"/>
     <w:rsid w:val="00895624"/>
+    <w:rsid w:val="00B11527"/>
   </w:rsids>
   <m:mathPr>
     <m:mathFont m:val="Cambria Math"/>
@@ -2440,7 +2434,7 @@
 </file>
 
 <file path=customXml/itemProps1.xml><?xml version="1.0" encoding="utf-8"?>
-<ds:datastoreItem xmlns:ds="http://schemas.openxmlformats.org/officeDocument/2006/customXml" ds:itemID="{D5CD040D-291C-4756-ACCC-5C4D4E184D95}">
+<ds:datastoreItem xmlns:ds="http://schemas.openxmlformats.org/officeDocument/2006/customXml" ds:itemID="{9DB289BF-B4C2-40FB-B064-CE37A8BCBF3F}">
   <ds:schemaRefs>
     <ds:schemaRef ds:uri="http://schemas.openxmlformats.org/officeDocument/2006/bibliography"/>
   </ds:schemaRefs>

</xml_diff>